<commit_message>
Created classes Card and Deck.
</commit_message>
<xml_diff>
--- a/documentation/War Cardgame Pseudo kod.docx
+++ b/documentation/War Cardgame Pseudo kod.docx
@@ -3,39 +3,81 @@
 <w:document xmlns:wpc="http://schemas.microsoft.com/office/word/2010/wordprocessingCanvas" xmlns:cx="http://schemas.microsoft.com/office/drawing/2014/chartex" xmlns:cx1="http://schemas.microsoft.com/office/drawing/2015/9/8/chartex" xmlns:cx2="http://schemas.microsoft.com/office/drawing/2015/10/21/chartex" xmlns:mc="http://schemas.openxmlformats.org/markup-compatibility/2006" xmlns:o="urn:schemas-microsoft-com:office:office" xmlns:r="http://schemas.openxmlformats.org/officeDocument/2006/relationships" xmlns:m="http://schemas.openxmlformats.org/officeDocument/2006/math" xmlns:v="urn:schemas-microsoft-com:vml" xmlns:wp14="http://schemas.microsoft.com/office/word/2010/wordprocessingDrawing" xmlns:wp="http://schemas.openxmlformats.org/drawingml/2006/wordprocessingDrawing" xmlns:w10="urn:schemas-microsoft-com:office:word" xmlns:w="http://schemas.openxmlformats.org/wordprocessingml/2006/main" xmlns:w14="http://schemas.microsoft.com/office/word/2010/wordml" xmlns:w15="http://schemas.microsoft.com/office/word/2012/wordml" xmlns:w16se="http://schemas.microsoft.com/office/word/2015/wordml/symex" xmlns:wpg="http://schemas.microsoft.com/office/word/2010/wordprocessingGroup" xmlns:wpi="http://schemas.microsoft.com/office/word/2010/wordprocessingInk" xmlns:wne="http://schemas.microsoft.com/office/word/2006/wordml" xmlns:wps="http://schemas.microsoft.com/office/word/2010/wordprocessingShape" mc:Ignorable="w14 w15 w16se wp14">
   <w:body>
     <w:p>
+      <w:pPr>
+        <w:rPr>
+          <w:lang w:val="sv-SE"/>
+        </w:rPr>
+      </w:pPr>
       <w:proofErr w:type="spellStart"/>
       <w:r>
+        <w:rPr>
+          <w:lang w:val="sv-SE"/>
+        </w:rPr>
         <w:t>War</w:t>
       </w:r>
       <w:proofErr w:type="spellEnd"/>
       <w:r>
-        <w:t xml:space="preserve"> Cardgame </w:t>
+        <w:rPr>
+          <w:lang w:val="sv-SE"/>
+        </w:rPr>
+        <w:t xml:space="preserve"> </w:t>
       </w:r>
       <w:proofErr w:type="spellStart"/>
       <w:r>
+        <w:rPr>
+          <w:lang w:val="sv-SE"/>
+        </w:rPr>
+        <w:t>Cardgame</w:t>
+      </w:r>
+      <w:proofErr w:type="spellEnd"/>
+      <w:r>
+        <w:rPr>
+          <w:lang w:val="sv-SE"/>
+        </w:rPr>
+        <w:t xml:space="preserve"> </w:t>
+      </w:r>
+      <w:proofErr w:type="spellStart"/>
+      <w:r>
+        <w:rPr>
+          <w:lang w:val="sv-SE"/>
+        </w:rPr>
         <w:t>Pseudokod</w:t>
       </w:r>
       <w:proofErr w:type="spellEnd"/>
     </w:p>
     <w:p>
-      <w:r>
-        <w:t>Elementer (</w:t>
-      </w:r>
+      <w:pPr>
+        <w:rPr>
+          <w:lang w:val="sv-SE"/>
+        </w:rPr>
+      </w:pPr>
       <w:proofErr w:type="spellStart"/>
       <w:r>
+        <w:rPr>
+          <w:lang w:val="sv-SE"/>
+        </w:rPr>
+        <w:t>Elementer</w:t>
+      </w:r>
+      <w:proofErr w:type="spellEnd"/>
+      <w:r>
+        <w:rPr>
+          <w:lang w:val="sv-SE"/>
+        </w:rPr>
+        <w:t xml:space="preserve"> (</w:t>
+      </w:r>
+      <w:proofErr w:type="spellStart"/>
+      <w:r>
+        <w:rPr>
+          <w:lang w:val="sv-SE"/>
+        </w:rPr>
         <w:t>classes</w:t>
       </w:r>
       <w:proofErr w:type="spellEnd"/>
       <w:r>
-        <w:t xml:space="preserve"> i </w:t>
-      </w:r>
-      <w:proofErr w:type="spellStart"/>
-      <w:r>
-        <w:t>spelet</w:t>
-      </w:r>
-      <w:proofErr w:type="spellEnd"/>
-      <w:r>
-        <w:t>)</w:t>
+        <w:rPr>
+          <w:lang w:val="sv-SE"/>
+        </w:rPr>
+        <w:t xml:space="preserve"> i spelet)</w:t>
       </w:r>
     </w:p>
     <w:p>
@@ -93,6 +135,12 @@
         <w:rPr>
           <w:lang w:val="sv-SE"/>
         </w:rPr>
+        <w:t xml:space="preserve"> (max. 2 i spelet)</w:t>
+      </w:r>
+      <w:r>
+        <w:rPr>
+          <w:lang w:val="sv-SE"/>
+        </w:rPr>
         <w:br/>
         <w:t>- En mänsklig spelare</w:t>
       </w:r>
@@ -102,6 +150,13 @@
         </w:rPr>
         <w:br/>
         <w:t>- En dator spelare</w:t>
+      </w:r>
+      <w:r>
+        <w:rPr>
+          <w:lang w:val="sv-SE"/>
+        </w:rPr>
+        <w:br/>
+        <w:t>- En spelare börjar med 26 kort</w:t>
       </w:r>
     </w:p>
     <w:p>
@@ -123,8 +178,21 @@
           <w:lang w:val="sv-SE"/>
         </w:rPr>
       </w:pPr>
+      <w:r>
+        <w:rPr>
+          <w:lang w:val="sv-SE"/>
+        </w:rPr>
+        <w:t>Spelbord</w:t>
+      </w:r>
       <w:bookmarkStart w:id="0" w:name="_GoBack"/>
       <w:bookmarkEnd w:id="0"/>
+    </w:p>
+    <w:p>
+      <w:pPr>
+        <w:rPr>
+          <w:lang w:val="sv-SE"/>
+        </w:rPr>
+      </w:pPr>
       <w:r>
         <w:rPr>
           <w:lang w:val="sv-SE"/>

</xml_diff>